<commit_message>
Update 35 Option Strategy - Chanakya Option Strategy.docx
</commit_message>
<xml_diff>
--- a/BKP/35 Option Strategy - Chanakya Option Strategy.docx
+++ b/BKP/35 Option Strategy - Chanakya Option Strategy.docx
@@ -171,7 +171,15 @@
       </w:r>
       <w:proofErr w:type="spellEnd"/>
       <w:r>
-        <w:t xml:space="preserve"> ho </w:t>
+        <w:t xml:space="preserve"> </w:t>
+      </w:r>
+      <w:proofErr w:type="spellStart"/>
+      <w:r>
+        <w:t>ho</w:t>
+      </w:r>
+      <w:proofErr w:type="spellEnd"/>
+      <w:r>
+        <w:t xml:space="preserve"> </w:t>
       </w:r>
       <w:proofErr w:type="spellStart"/>
       <w:r>
@@ -208,7 +216,15 @@
       </w:r>
       <w:proofErr w:type="spellEnd"/>
       <w:r>
-        <w:t xml:space="preserve"> ho or solid ho.</w:t>
+        <w:t xml:space="preserve"> </w:t>
+      </w:r>
+      <w:proofErr w:type="spellStart"/>
+      <w:r>
+        <w:t>ho</w:t>
+      </w:r>
+      <w:proofErr w:type="spellEnd"/>
+      <w:r>
+        <w:t xml:space="preserve"> or solid ho.</w:t>
       </w:r>
     </w:p>
     <w:p>
@@ -429,8 +445,28 @@
         </w:numPr>
       </w:pPr>
       <w:r>
-        <w:t>Work only with 1 lot.</w:t>
-      </w:r>
+        <w:t xml:space="preserve">Work only with 1 lot and go for only 70-80 points in bank nifty and 35-40 point for nifty i.e., only </w:t>
+      </w:r>
+      <w:proofErr w:type="spellStart"/>
+      <w:r>
+        <w:t>Rs</w:t>
+      </w:r>
+      <w:proofErr w:type="spellEnd"/>
+      <w:r>
+        <w:t xml:space="preserve"> 1000 profit at 1 lot.</w:t>
+      </w:r>
+    </w:p>
+    <w:p>
+      <w:pPr>
+        <w:pStyle w:val="chiparagraphcontent"/>
+        <w:ind w:left="360"/>
+      </w:pPr>
+    </w:p>
+    <w:p>
+      <w:pPr>
+        <w:pStyle w:val="chiparagraphcontent"/>
+        <w:ind w:left="360"/>
+      </w:pPr>
     </w:p>
     <w:p>
       <w:pPr>
@@ -448,7 +484,6 @@
         <w:pStyle w:val="chih3"/>
       </w:pPr>
       <w:r>
-        <w:lastRenderedPageBreak/>
         <w:t>Importance of Strike Price</w:t>
       </w:r>
       <w:r>
@@ -607,10 +642,7 @@
       </w:r>
       <w:proofErr w:type="spellEnd"/>
       <w:r>
-        <w:t xml:space="preserve"> assume next support) so, we will buy </w:t>
-      </w:r>
-      <w:r>
-        <w:t>15800 Deep in the money strike price call option of next expiry.</w:t>
+        <w:t xml:space="preserve"> assume next support) so, we will buy 15800 Deep in the money strike price call option of next expiry.</w:t>
       </w:r>
     </w:p>
     <w:p>
@@ -670,50 +702,91 @@
         </w:rPr>
         <w:t>Note:</w:t>
       </w:r>
+    </w:p>
+    <w:p>
+      <w:pPr>
+        <w:pStyle w:val="chiparagraphcontent"/>
+      </w:pPr>
+      <w:r>
+        <w:t xml:space="preserve">Market is oversold or overbought in the next. In the next day, it give gap down/up opening then as the </w:t>
+      </w:r>
+      <w:proofErr w:type="spellStart"/>
+      <w:r>
+        <w:t>rsi</w:t>
+      </w:r>
+      <w:proofErr w:type="spellEnd"/>
+      <w:r>
+        <w:t xml:space="preserve"> is below 30 then there will be trend reversal for the recovery and then buy deep in the money call/put option of next </w:t>
+      </w:r>
+      <w:proofErr w:type="spellStart"/>
+      <w:r>
+        <w:t>expirty</w:t>
+      </w:r>
+      <w:proofErr w:type="spellEnd"/>
+      <w:r>
+        <w:t>.</w:t>
+      </w:r>
+    </w:p>
+    <w:p>
+      <w:pPr>
+        <w:pStyle w:val="chiparagraphcontent"/>
+      </w:pPr>
+    </w:p>
+    <w:p>
+      <w:pPr>
+        <w:pStyle w:val="chiparagraphcontent"/>
+      </w:pPr>
+    </w:p>
+    <w:p>
+      <w:pPr>
+        <w:pStyle w:val="chih3"/>
+      </w:pPr>
+      <w:r>
+        <w:t>Limitations of Strategy:</w:t>
+      </w:r>
+    </w:p>
+    <w:p>
+      <w:pPr>
+        <w:pStyle w:val="chiparagraphcontent"/>
+        <w:numPr>
+          <w:ilvl w:val="0"/>
+          <w:numId w:val="7"/>
+        </w:numPr>
+      </w:pPr>
+      <w:r>
+        <w:t xml:space="preserve">Any news in opposite direction i.e., RBI / FED News / </w:t>
+      </w:r>
+      <w:r>
+        <w:t>Election News</w:t>
+      </w:r>
+      <w:r>
+        <w:t xml:space="preserve"> / </w:t>
+      </w:r>
+      <w:proofErr w:type="spellStart"/>
+      <w:r>
+        <w:t>Govt</w:t>
+      </w:r>
+      <w:proofErr w:type="spellEnd"/>
+      <w:r>
+        <w:t xml:space="preserve"> Data</w:t>
+      </w:r>
+      <w:r>
+        <w:t xml:space="preserve">/ </w:t>
+      </w:r>
+      <w:r>
+        <w:t>Budget</w:t>
+      </w:r>
+      <w:r>
+        <w:t>.</w:t>
+      </w:r>
       <w:bookmarkStart w:id="0" w:name="_GoBack"/>
       <w:bookmarkEnd w:id="0"/>
     </w:p>
     <w:p>
       <w:pPr>
         <w:pStyle w:val="chiparagraphcontent"/>
-      </w:pPr>
-      <w:r>
-        <w:t xml:space="preserve">Market is oversold or overbought in the next. In the next day, it give gap down/up opening then as the </w:t>
-      </w:r>
-      <w:proofErr w:type="spellStart"/>
-      <w:r>
-        <w:t>rsi</w:t>
-      </w:r>
-      <w:proofErr w:type="spellEnd"/>
-      <w:r>
-        <w:t xml:space="preserve"> is below 30 then there will be trend reversal for the recovery and then buy deep in the money call/put option of next </w:t>
-      </w:r>
-      <w:proofErr w:type="spellStart"/>
-      <w:r>
-        <w:t>expirty</w:t>
-      </w:r>
-      <w:proofErr w:type="spellEnd"/>
-      <w:r>
-        <w:t>.</w:t>
-      </w:r>
-    </w:p>
-    <w:p>
-      <w:pPr>
-        <w:pStyle w:val="chiparagraphcontent"/>
-      </w:pPr>
-    </w:p>
-    <w:p>
-      <w:pPr>
-        <w:pStyle w:val="chiparagraphcontent"/>
-      </w:pPr>
-    </w:p>
-    <w:p>
-      <w:pPr>
-        <w:pStyle w:val="chiparagraphcontent"/>
-      </w:pPr>
-      <w:r>
-        <w:t xml:space="preserve">Watch video no. 24 </w:t>
-      </w:r>
+        <w:ind w:left="360"/>
+      </w:pPr>
     </w:p>
     <w:p>
       <w:pPr>
@@ -748,6 +821,95 @@
 <file path=word/numbering.xml><?xml version="1.0" encoding="utf-8"?>
 <w:numbering xmlns:wpc="http://schemas.microsoft.com/office/word/2010/wordprocessingCanvas" xmlns:mc="http://schemas.openxmlformats.org/markup-compatibility/2006" xmlns:o="urn:schemas-microsoft-com:office:office" xmlns:r="http://schemas.openxmlformats.org/officeDocument/2006/relationships" xmlns:m="http://schemas.openxmlformats.org/officeDocument/2006/math" xmlns:v="urn:schemas-microsoft-com:vml" xmlns:wp14="http://schemas.microsoft.com/office/word/2010/wordprocessingDrawing" xmlns:wp="http://schemas.openxmlformats.org/drawingml/2006/wordprocessingDrawing" xmlns:w10="urn:schemas-microsoft-com:office:word" xmlns:w="http://schemas.openxmlformats.org/wordprocessingml/2006/main" xmlns:w14="http://schemas.microsoft.com/office/word/2010/wordml" xmlns:w15="http://schemas.microsoft.com/office/word/2012/wordml" xmlns:wpg="http://schemas.microsoft.com/office/word/2010/wordprocessingGroup" xmlns:wpi="http://schemas.microsoft.com/office/word/2010/wordprocessingInk" xmlns:wne="http://schemas.microsoft.com/office/word/2006/wordml" xmlns:wps="http://schemas.microsoft.com/office/word/2010/wordprocessingShape" mc:Ignorable="w14 w15 wp14">
   <w:abstractNum w:abstractNumId="0">
+    <w:nsid w:val="02A94C90"/>
+    <w:multiLevelType w:val="hybridMultilevel"/>
+    <w:tmpl w:val="C5EA2B12"/>
+    <w:lvl w:ilvl="0" w:tplc="0409000F">
+      <w:start w:val="1"/>
+      <w:numFmt w:val="decimal"/>
+      <w:lvlText w:val="%1."/>
+      <w:lvlJc w:val="left"/>
+      <w:pPr>
+        <w:ind w:left="720" w:hanging="360"/>
+      </w:pPr>
+      <w:rPr>
+        <w:rFonts w:hint="default"/>
+      </w:rPr>
+    </w:lvl>
+    <w:lvl w:ilvl="1" w:tplc="04090019" w:tentative="1">
+      <w:start w:val="1"/>
+      <w:numFmt w:val="lowerLetter"/>
+      <w:lvlText w:val="%2."/>
+      <w:lvlJc w:val="left"/>
+      <w:pPr>
+        <w:ind w:left="1440" w:hanging="360"/>
+      </w:pPr>
+    </w:lvl>
+    <w:lvl w:ilvl="2" w:tplc="0409001B" w:tentative="1">
+      <w:start w:val="1"/>
+      <w:numFmt w:val="lowerRoman"/>
+      <w:lvlText w:val="%3."/>
+      <w:lvlJc w:val="right"/>
+      <w:pPr>
+        <w:ind w:left="2160" w:hanging="180"/>
+      </w:pPr>
+    </w:lvl>
+    <w:lvl w:ilvl="3" w:tplc="0409000F" w:tentative="1">
+      <w:start w:val="1"/>
+      <w:numFmt w:val="decimal"/>
+      <w:lvlText w:val="%4."/>
+      <w:lvlJc w:val="left"/>
+      <w:pPr>
+        <w:ind w:left="2880" w:hanging="360"/>
+      </w:pPr>
+    </w:lvl>
+    <w:lvl w:ilvl="4" w:tplc="04090019" w:tentative="1">
+      <w:start w:val="1"/>
+      <w:numFmt w:val="lowerLetter"/>
+      <w:lvlText w:val="%5."/>
+      <w:lvlJc w:val="left"/>
+      <w:pPr>
+        <w:ind w:left="3600" w:hanging="360"/>
+      </w:pPr>
+    </w:lvl>
+    <w:lvl w:ilvl="5" w:tplc="0409001B" w:tentative="1">
+      <w:start w:val="1"/>
+      <w:numFmt w:val="lowerRoman"/>
+      <w:lvlText w:val="%6."/>
+      <w:lvlJc w:val="right"/>
+      <w:pPr>
+        <w:ind w:left="4320" w:hanging="180"/>
+      </w:pPr>
+    </w:lvl>
+    <w:lvl w:ilvl="6" w:tplc="0409000F" w:tentative="1">
+      <w:start w:val="1"/>
+      <w:numFmt w:val="decimal"/>
+      <w:lvlText w:val="%7."/>
+      <w:lvlJc w:val="left"/>
+      <w:pPr>
+        <w:ind w:left="5040" w:hanging="360"/>
+      </w:pPr>
+    </w:lvl>
+    <w:lvl w:ilvl="7" w:tplc="04090019" w:tentative="1">
+      <w:start w:val="1"/>
+      <w:numFmt w:val="lowerLetter"/>
+      <w:lvlText w:val="%8."/>
+      <w:lvlJc w:val="left"/>
+      <w:pPr>
+        <w:ind w:left="5760" w:hanging="360"/>
+      </w:pPr>
+    </w:lvl>
+    <w:lvl w:ilvl="8" w:tplc="0409001B" w:tentative="1">
+      <w:start w:val="1"/>
+      <w:numFmt w:val="lowerRoman"/>
+      <w:lvlText w:val="%9."/>
+      <w:lvlJc w:val="right"/>
+      <w:pPr>
+        <w:ind w:left="6480" w:hanging="180"/>
+      </w:pPr>
+    </w:lvl>
+  </w:abstractNum>
+  <w:abstractNum w:abstractNumId="1">
     <w:nsid w:val="0C9566F5"/>
     <w:multiLevelType w:val="multilevel"/>
     <w:tmpl w:val="405ED332"/>
@@ -860,7 +1022,7 @@
       </w:pPr>
     </w:lvl>
   </w:abstractNum>
-  <w:abstractNum w:abstractNumId="1">
+  <w:abstractNum w:abstractNumId="2">
     <w:nsid w:val="16FB4A41"/>
     <w:multiLevelType w:val="hybridMultilevel"/>
     <w:tmpl w:val="697EA7CC"/>
@@ -949,7 +1111,7 @@
       </w:pPr>
     </w:lvl>
   </w:abstractNum>
-  <w:abstractNum w:abstractNumId="2">
+  <w:abstractNum w:abstractNumId="3">
     <w:nsid w:val="42F45601"/>
     <w:multiLevelType w:val="hybridMultilevel"/>
     <w:tmpl w:val="04DEF108"/>
@@ -1038,7 +1200,7 @@
       </w:pPr>
     </w:lvl>
   </w:abstractNum>
-  <w:abstractNum w:abstractNumId="3">
+  <w:abstractNum w:abstractNumId="4">
     <w:nsid w:val="59BE1D31"/>
     <w:multiLevelType w:val="multilevel"/>
     <w:tmpl w:val="304EAB96"/>
@@ -1160,7 +1322,7 @@
       </w:pPr>
     </w:lvl>
   </w:abstractNum>
-  <w:abstractNum w:abstractNumId="4">
+  <w:abstractNum w:abstractNumId="5">
     <w:nsid w:val="69CE6040"/>
     <w:multiLevelType w:val="hybridMultilevel"/>
     <w:tmpl w:val="B836967E"/>
@@ -1249,7 +1411,7 @@
       </w:pPr>
     </w:lvl>
   </w:abstractNum>
-  <w:abstractNum w:abstractNumId="5">
+  <w:abstractNum w:abstractNumId="6">
     <w:nsid w:val="6FDD40DE"/>
     <w:multiLevelType w:val="multilevel"/>
     <w:tmpl w:val="959CF070"/>
@@ -1363,22 +1525,25 @@
     </w:lvl>
   </w:abstractNum>
   <w:num w:numId="1">
-    <w:abstractNumId w:val="0"/>
+    <w:abstractNumId w:val="1"/>
   </w:num>
   <w:num w:numId="2">
+    <w:abstractNumId w:val="6"/>
+  </w:num>
+  <w:num w:numId="3">
+    <w:abstractNumId w:val="4"/>
+  </w:num>
+  <w:num w:numId="4">
+    <w:abstractNumId w:val="3"/>
+  </w:num>
+  <w:num w:numId="5">
     <w:abstractNumId w:val="5"/>
   </w:num>
-  <w:num w:numId="3">
-    <w:abstractNumId w:val="3"/>
-  </w:num>
-  <w:num w:numId="4">
+  <w:num w:numId="6">
     <w:abstractNumId w:val="2"/>
   </w:num>
-  <w:num w:numId="5">
-    <w:abstractNumId w:val="4"/>
-  </w:num>
-  <w:num w:numId="6">
-    <w:abstractNumId w:val="1"/>
+  <w:num w:numId="7">
+    <w:abstractNumId w:val="0"/>
   </w:num>
 </w:numbering>
 </file>

</xml_diff>